<commit_message>
Added: mlflow_demo.py and updated Guide.docx
</commit_message>
<xml_diff>
--- a/Guide.docx
+++ b/Guide.docx
@@ -6,9 +6,11 @@
       <w:pPr>
         <w:pStyle w:val="Heading1"/>
       </w:pPr>
+      <w:proofErr w:type="spellStart"/>
       <w:r>
         <w:t>MLFlow</w:t>
       </w:r>
+      <w:proofErr w:type="spellEnd"/>
     </w:p>
     <w:p/>
     <w:p>
@@ -16,8 +18,13 @@
         <w:pStyle w:val="Heading2"/>
       </w:pPr>
       <w:r>
-        <w:t>Getting system ready with MLflow</w:t>
-      </w:r>
+        <w:t xml:space="preserve">Getting system ready with </w:t>
+      </w:r>
+      <w:proofErr w:type="spellStart"/>
+      <w:r>
+        <w:t>MLflow</w:t>
+      </w:r>
+      <w:proofErr w:type="spellEnd"/>
     </w:p>
     <w:p/>
     <w:p>
@@ -41,7 +48,15 @@
         </w:numPr>
       </w:pPr>
       <w:r>
-        <w:t>Conda create -n mlflow-venv python=3.10</w:t>
+        <w:t xml:space="preserve">Conda create -n </w:t>
+      </w:r>
+      <w:proofErr w:type="spellStart"/>
+      <w:r>
+        <w:t>mlflow-venv</w:t>
+      </w:r>
+      <w:proofErr w:type="spellEnd"/>
+      <w:r>
+        <w:t xml:space="preserve"> python=3.10</w:t>
       </w:r>
     </w:p>
     <w:p>
@@ -55,12 +70,14 @@
       <w:r>
         <w:t xml:space="preserve">Install </w:t>
       </w:r>
+      <w:proofErr w:type="spellStart"/>
       <w:r>
         <w:t>ML</w:t>
       </w:r>
       <w:r>
         <w:t>flow</w:t>
       </w:r>
+      <w:proofErr w:type="spellEnd"/>
     </w:p>
     <w:p>
       <w:pPr>
@@ -71,8 +88,13 @@
         </w:numPr>
       </w:pPr>
       <w:r>
-        <w:t>Pip install mlflow</w:t>
-      </w:r>
+        <w:t xml:space="preserve">Pip install </w:t>
+      </w:r>
+      <w:proofErr w:type="spellStart"/>
+      <w:r>
+        <w:t>mlflow</w:t>
+      </w:r>
+      <w:proofErr w:type="spellEnd"/>
     </w:p>
     <w:p>
       <w:pPr>
@@ -83,7 +105,15 @@
         </w:numPr>
       </w:pPr>
       <w:r>
-        <w:t xml:space="preserve">Launch Mlflow user interface </w:t>
+        <w:t xml:space="preserve">Launch </w:t>
+      </w:r>
+      <w:proofErr w:type="spellStart"/>
+      <w:r>
+        <w:t>Mlflow</w:t>
+      </w:r>
+      <w:proofErr w:type="spellEnd"/>
+      <w:r>
+        <w:t xml:space="preserve"> user interface </w:t>
       </w:r>
     </w:p>
     <w:p>
@@ -97,19 +127,50 @@
       <w:r>
         <w:t xml:space="preserve">Activate the </w:t>
       </w:r>
+      <w:proofErr w:type="spellStart"/>
       <w:r>
         <w:t>ML</w:t>
       </w:r>
       <w:r>
-        <w:t>flow venv and run ‘</w:t>
-      </w:r>
+        <w:t>flow</w:t>
+      </w:r>
+      <w:proofErr w:type="spellEnd"/>
+      <w:r>
+        <w:t xml:space="preserve"> </w:t>
+      </w:r>
+      <w:proofErr w:type="spellStart"/>
+      <w:r>
+        <w:t>venv</w:t>
+      </w:r>
+      <w:proofErr w:type="spellEnd"/>
+      <w:r>
+        <w:t xml:space="preserve"> and run ‘</w:t>
+      </w:r>
+      <w:proofErr w:type="spellStart"/>
       <w:r>
         <w:rPr>
           <w:i/>
           <w:iCs/>
         </w:rPr>
-        <w:t>mlflow ui</w:t>
-      </w:r>
+        <w:t>mlflow</w:t>
+      </w:r>
+      <w:proofErr w:type="spellEnd"/>
+      <w:r>
+        <w:rPr>
+          <w:i/>
+          <w:iCs/>
+        </w:rPr>
+        <w:t xml:space="preserve"> </w:t>
+      </w:r>
+      <w:proofErr w:type="spellStart"/>
+      <w:r>
+        <w:rPr>
+          <w:i/>
+          <w:iCs/>
+        </w:rPr>
+        <w:t>ui</w:t>
+      </w:r>
+      <w:proofErr w:type="spellEnd"/>
       <w:r>
         <w:t>’</w:t>
       </w:r>
@@ -140,13 +201,1013 @@
       <w:r>
         <w:t xml:space="preserve">’. Paste this to browser and one can see the </w:t>
       </w:r>
+      <w:proofErr w:type="spellStart"/>
       <w:r>
         <w:t>MLflow</w:t>
       </w:r>
+      <w:proofErr w:type="spellEnd"/>
       <w:r>
         <w:t xml:space="preserve"> UI.</w:t>
       </w:r>
     </w:p>
+    <w:p>
+      <w:pPr>
+        <w:pStyle w:val="Heading2"/>
+      </w:pPr>
+      <w:proofErr w:type="spellStart"/>
+      <w:r>
+        <w:t>MLflow</w:t>
+      </w:r>
+      <w:proofErr w:type="spellEnd"/>
+      <w:r>
+        <w:t xml:space="preserve"> Tracking</w:t>
+      </w:r>
+    </w:p>
+    <w:p/>
+    <w:p>
+      <w:pPr>
+        <w:pStyle w:val="ListParagraph"/>
+        <w:numPr>
+          <w:ilvl w:val="0"/>
+          <w:numId w:val="4"/>
+        </w:numPr>
+      </w:pPr>
+      <w:proofErr w:type="spellStart"/>
+      <w:r>
+        <w:t>mlflow.set_tracking_</w:t>
+      </w:r>
+      <w:proofErr w:type="gramStart"/>
+      <w:r>
+        <w:t>uri</w:t>
+      </w:r>
+      <w:proofErr w:type="spellEnd"/>
+      <w:r>
+        <w:t>(</w:t>
+      </w:r>
+      <w:proofErr w:type="gramEnd"/>
+      <w:r>
+        <w:t>).</w:t>
+      </w:r>
+    </w:p>
+    <w:p>
+      <w:pPr>
+        <w:pStyle w:val="ListParagraph"/>
+      </w:pPr>
+      <w:r>
+        <w:t xml:space="preserve">a Python function used in </w:t>
+      </w:r>
+      <w:proofErr w:type="spellStart"/>
+      <w:r>
+        <w:t>MLflow</w:t>
+      </w:r>
+      <w:proofErr w:type="spellEnd"/>
+      <w:r>
+        <w:t xml:space="preserve"> to specify the location where your ML experiments and models will be tracked and stored. It's essentially setting the address of the </w:t>
+      </w:r>
+      <w:proofErr w:type="spellStart"/>
+      <w:r>
+        <w:t>MLflow</w:t>
+      </w:r>
+      <w:proofErr w:type="spellEnd"/>
+      <w:r>
+        <w:t xml:space="preserve"> tracking server</w:t>
+      </w:r>
+    </w:p>
+    <w:p>
+      <w:pPr>
+        <w:pStyle w:val="ListParagraph"/>
+      </w:pPr>
+      <w:r>
+        <w:t>e.g.</w:t>
+      </w:r>
+    </w:p>
+    <w:p>
+      <w:pPr>
+        <w:pStyle w:val="ListParagraph"/>
+      </w:pPr>
+    </w:p>
+    <w:p>
+      <w:pPr>
+        <w:pStyle w:val="ListParagraph"/>
+      </w:pPr>
+      <w:r>
+        <w:t xml:space="preserve">import </w:t>
+      </w:r>
+      <w:proofErr w:type="spellStart"/>
+      <w:r>
+        <w:t>mlflow</w:t>
+      </w:r>
+      <w:proofErr w:type="spellEnd"/>
+      <w:r>
+        <w:t xml:space="preserve"> </w:t>
+      </w:r>
+    </w:p>
+    <w:p>
+      <w:pPr>
+        <w:pStyle w:val="ListParagraph"/>
+      </w:pPr>
+      <w:r>
+        <w:t xml:space="preserve"># Set the tracking URI to a local server </w:t>
+      </w:r>
+    </w:p>
+    <w:p>
+      <w:pPr>
+        <w:pStyle w:val="ListParagraph"/>
+      </w:pPr>
+      <w:proofErr w:type="spellStart"/>
+      <w:r>
+        <w:t>mlflow.set_tracking_uri</w:t>
+      </w:r>
+      <w:proofErr w:type="spellEnd"/>
+      <w:r>
+        <w:t xml:space="preserve">("http://localhost:5000") </w:t>
+      </w:r>
+    </w:p>
+    <w:p>
+      <w:pPr>
+        <w:pStyle w:val="ListParagraph"/>
+      </w:pPr>
+      <w:r>
+        <w:t xml:space="preserve"># Set the tracking URI to a remote server </w:t>
+      </w:r>
+    </w:p>
+    <w:p>
+      <w:pPr>
+        <w:pStyle w:val="ListParagraph"/>
+      </w:pPr>
+      <w:proofErr w:type="spellStart"/>
+      <w:r>
+        <w:t>mlflow.set_tracking_uri</w:t>
+      </w:r>
+      <w:proofErr w:type="spellEnd"/>
+      <w:r>
+        <w:t>("https://your-mlflow-server.com")</w:t>
+      </w:r>
+    </w:p>
+    <w:p>
+      <w:pPr>
+        <w:pStyle w:val="ListParagraph"/>
+      </w:pPr>
+    </w:p>
+    <w:p>
+      <w:pPr>
+        <w:pStyle w:val="ListParagraph"/>
+        <w:numPr>
+          <w:ilvl w:val="0"/>
+          <w:numId w:val="4"/>
+        </w:numPr>
+      </w:pPr>
+      <w:proofErr w:type="spellStart"/>
+      <w:r>
+        <w:t>mlflow.get_tracking_</w:t>
+      </w:r>
+      <w:proofErr w:type="gramStart"/>
+      <w:r>
+        <w:t>usri</w:t>
+      </w:r>
+      <w:proofErr w:type="spellEnd"/>
+      <w:r>
+        <w:t>(</w:t>
+      </w:r>
+      <w:proofErr w:type="gramEnd"/>
+      <w:r>
+        <w:t>)</w:t>
+      </w:r>
+    </w:p>
+    <w:p>
+      <w:pPr>
+        <w:pStyle w:val="ListParagraph"/>
+      </w:pPr>
+      <w:r>
+        <w:t xml:space="preserve">returns the current tracking </w:t>
+      </w:r>
+      <w:proofErr w:type="spellStart"/>
+      <w:r>
+        <w:t>uri</w:t>
+      </w:r>
+      <w:proofErr w:type="spellEnd"/>
+    </w:p>
+    <w:p>
+      <w:pPr>
+        <w:pStyle w:val="ListParagraph"/>
+      </w:pPr>
+    </w:p>
+    <w:p>
+      <w:pPr>
+        <w:pStyle w:val="ListParagraph"/>
+        <w:numPr>
+          <w:ilvl w:val="0"/>
+          <w:numId w:val="4"/>
+        </w:numPr>
+      </w:pPr>
+      <w:proofErr w:type="spellStart"/>
+      <w:proofErr w:type="gramStart"/>
+      <w:r>
+        <w:t>mlflow.creat</w:t>
+      </w:r>
+      <w:proofErr w:type="gramEnd"/>
+      <w:r>
+        <w:t>_experiment</w:t>
+      </w:r>
+      <w:proofErr w:type="spellEnd"/>
+      <w:r>
+        <w:t>()</w:t>
+      </w:r>
+    </w:p>
+    <w:p>
+      <w:pPr>
+        <w:pStyle w:val="ListParagraph"/>
+      </w:pPr>
+      <w:r>
+        <w:t xml:space="preserve">creates new experiment and returns </w:t>
+      </w:r>
+      <w:proofErr w:type="gramStart"/>
+      <w:r>
+        <w:t>it’s</w:t>
+      </w:r>
+      <w:proofErr w:type="gramEnd"/>
+      <w:r>
+        <w:t xml:space="preserve"> unique ID. We can pass this id with </w:t>
+      </w:r>
+      <w:proofErr w:type="spellStart"/>
+      <w:proofErr w:type="gramStart"/>
+      <w:r>
+        <w:t>mlflow.start</w:t>
+      </w:r>
+      <w:proofErr w:type="gramEnd"/>
+      <w:r>
+        <w:t>_run</w:t>
+      </w:r>
+      <w:proofErr w:type="spellEnd"/>
+      <w:r>
+        <w:t>() command track the progress under it.</w:t>
+      </w:r>
+      <w:r>
+        <w:t xml:space="preserve"> </w:t>
+      </w:r>
+    </w:p>
+    <w:p>
+      <w:pPr>
+        <w:pStyle w:val="ListParagraph"/>
+      </w:pPr>
+    </w:p>
+    <w:p>
+      <w:pPr>
+        <w:pStyle w:val="ListParagraph"/>
+      </w:pPr>
+      <w:r>
+        <w:t xml:space="preserve">import </w:t>
+      </w:r>
+      <w:proofErr w:type="spellStart"/>
+      <w:r>
+        <w:t>mlflow</w:t>
+      </w:r>
+      <w:proofErr w:type="spellEnd"/>
+    </w:p>
+    <w:p>
+      <w:pPr>
+        <w:pStyle w:val="ListParagraph"/>
+      </w:pPr>
+    </w:p>
+    <w:p>
+      <w:pPr>
+        <w:pStyle w:val="ListParagraph"/>
+      </w:pPr>
+      <w:r>
+        <w:t># Create a new experiment named "My First Experiment"</w:t>
+      </w:r>
+    </w:p>
+    <w:p>
+      <w:pPr>
+        <w:pStyle w:val="ListParagraph"/>
+      </w:pPr>
+      <w:proofErr w:type="spellStart"/>
+      <w:r>
+        <w:t>experiment_id</w:t>
+      </w:r>
+      <w:proofErr w:type="spellEnd"/>
+      <w:r>
+        <w:t xml:space="preserve"> = </w:t>
+      </w:r>
+      <w:proofErr w:type="spellStart"/>
+      <w:proofErr w:type="gramStart"/>
+      <w:r>
+        <w:t>mlflow.create</w:t>
+      </w:r>
+      <w:proofErr w:type="gramEnd"/>
+      <w:r>
+        <w:t>_experiment</w:t>
+      </w:r>
+      <w:proofErr w:type="spellEnd"/>
+      <w:r>
+        <w:t>("My First Experiment")</w:t>
+      </w:r>
+    </w:p>
+    <w:p>
+      <w:pPr>
+        <w:pStyle w:val="ListParagraph"/>
+        <w:numPr>
+          <w:ilvl w:val="0"/>
+          <w:numId w:val="4"/>
+        </w:numPr>
+      </w:pPr>
+      <w:proofErr w:type="spellStart"/>
+      <w:r>
+        <w:lastRenderedPageBreak/>
+        <w:t>mlflow.set_</w:t>
+      </w:r>
+      <w:proofErr w:type="gramStart"/>
+      <w:r>
+        <w:t>experiment</w:t>
+      </w:r>
+      <w:proofErr w:type="spellEnd"/>
+      <w:r>
+        <w:t>(</w:t>
+      </w:r>
+      <w:proofErr w:type="gramEnd"/>
+      <w:r>
+        <w:t>)</w:t>
+      </w:r>
+    </w:p>
+    <w:p>
+      <w:pPr>
+        <w:pStyle w:val="ListParagraph"/>
+      </w:pPr>
+      <w:r>
+        <w:t>activate the exiting experiment or create the new one and activate it.</w:t>
+      </w:r>
+    </w:p>
+    <w:p>
+      <w:pPr>
+        <w:pStyle w:val="ListParagraph"/>
+      </w:pPr>
+    </w:p>
+    <w:p>
+      <w:pPr>
+        <w:pStyle w:val="ListParagraph"/>
+        <w:numPr>
+          <w:ilvl w:val="0"/>
+          <w:numId w:val="4"/>
+        </w:numPr>
+      </w:pPr>
+      <w:proofErr w:type="spellStart"/>
+      <w:proofErr w:type="gramStart"/>
+      <w:r>
+        <w:t>mlflow.start</w:t>
+      </w:r>
+      <w:proofErr w:type="gramEnd"/>
+      <w:r>
+        <w:t>_run</w:t>
+      </w:r>
+      <w:proofErr w:type="spellEnd"/>
+      <w:r>
+        <w:t>()</w:t>
+      </w:r>
+    </w:p>
+    <w:p>
+      <w:pPr>
+        <w:pStyle w:val="ListParagraph"/>
+      </w:pPr>
+      <w:r>
+        <w:t xml:space="preserve">Python function used in </w:t>
+      </w:r>
+      <w:proofErr w:type="spellStart"/>
+      <w:r>
+        <w:t>MLflow</w:t>
+      </w:r>
+      <w:proofErr w:type="spellEnd"/>
+      <w:r>
+        <w:t xml:space="preserve"> to initiate a new ML run within a </w:t>
+      </w:r>
+      <w:r>
+        <w:rPr>
+          <w:i/>
+          <w:iCs/>
+          <w:u w:val="single"/>
+        </w:rPr>
+        <w:t>specific experiment</w:t>
+      </w:r>
+      <w:r>
+        <w:t>. A run represents a single execution of your ML code, including the training process, model evaluation, and any other relevant steps.</w:t>
+      </w:r>
+    </w:p>
+    <w:p>
+      <w:pPr>
+        <w:pStyle w:val="ListParagraph"/>
+      </w:pPr>
+    </w:p>
+    <w:p>
+      <w:pPr>
+        <w:pStyle w:val="ListParagraph"/>
+      </w:pPr>
+      <w:r>
+        <w:t xml:space="preserve">import </w:t>
+      </w:r>
+      <w:proofErr w:type="spellStart"/>
+      <w:r>
+        <w:t>mlflow</w:t>
+      </w:r>
+      <w:proofErr w:type="spellEnd"/>
+    </w:p>
+    <w:p>
+      <w:pPr>
+        <w:pStyle w:val="ListParagraph"/>
+      </w:pPr>
+    </w:p>
+    <w:p>
+      <w:pPr>
+        <w:pStyle w:val="ListParagraph"/>
+      </w:pPr>
+      <w:r>
+        <w:t># Start a run under a specific experiment</w:t>
+      </w:r>
+    </w:p>
+    <w:p>
+      <w:pPr>
+        <w:pStyle w:val="ListParagraph"/>
+      </w:pPr>
+      <w:r>
+        <w:t xml:space="preserve">with </w:t>
+      </w:r>
+      <w:proofErr w:type="spellStart"/>
+      <w:proofErr w:type="gramStart"/>
+      <w:r>
+        <w:t>mlflow.start</w:t>
+      </w:r>
+      <w:proofErr w:type="gramEnd"/>
+      <w:r>
+        <w:t>_run</w:t>
+      </w:r>
+      <w:proofErr w:type="spellEnd"/>
+      <w:r>
+        <w:t>(</w:t>
+      </w:r>
+      <w:proofErr w:type="spellStart"/>
+      <w:r>
+        <w:t>experiment_id</w:t>
+      </w:r>
+      <w:proofErr w:type="spellEnd"/>
+      <w:r>
+        <w:t>=123):</w:t>
+      </w:r>
+    </w:p>
+    <w:p>
+      <w:pPr>
+        <w:pStyle w:val="ListParagraph"/>
+      </w:pPr>
+      <w:r>
+        <w:t xml:space="preserve">    # Log parameters and metrics</w:t>
+      </w:r>
+    </w:p>
+    <w:p>
+      <w:pPr>
+        <w:pStyle w:val="ListParagraph"/>
+      </w:pPr>
+      <w:r>
+        <w:t xml:space="preserve">    </w:t>
+      </w:r>
+      <w:proofErr w:type="spellStart"/>
+      <w:r>
+        <w:t>mlflow.log_</w:t>
+      </w:r>
+      <w:proofErr w:type="gramStart"/>
+      <w:r>
+        <w:t>param</w:t>
+      </w:r>
+      <w:proofErr w:type="spellEnd"/>
+      <w:r>
+        <w:t>(</w:t>
+      </w:r>
+      <w:proofErr w:type="gramEnd"/>
+      <w:r>
+        <w:t>"</w:t>
+      </w:r>
+      <w:proofErr w:type="spellStart"/>
+      <w:r>
+        <w:t>batch_size</w:t>
+      </w:r>
+      <w:proofErr w:type="spellEnd"/>
+      <w:r>
+        <w:t>", 32)</w:t>
+      </w:r>
+    </w:p>
+    <w:p>
+      <w:pPr>
+        <w:pStyle w:val="ListParagraph"/>
+      </w:pPr>
+      <w:r>
+        <w:t xml:space="preserve">    </w:t>
+      </w:r>
+      <w:proofErr w:type="spellStart"/>
+      <w:r>
+        <w:t>mlflow.log_</w:t>
+      </w:r>
+      <w:proofErr w:type="gramStart"/>
+      <w:r>
+        <w:t>metric</w:t>
+      </w:r>
+      <w:proofErr w:type="spellEnd"/>
+      <w:r>
+        <w:t>(</w:t>
+      </w:r>
+      <w:proofErr w:type="gramEnd"/>
+      <w:r>
+        <w:t>"loss", 0.25)</w:t>
+      </w:r>
+    </w:p>
+    <w:p>
+      <w:pPr>
+        <w:pStyle w:val="ListParagraph"/>
+      </w:pPr>
+    </w:p>
+    <w:p>
+      <w:pPr>
+        <w:pStyle w:val="ListParagraph"/>
+        <w:numPr>
+          <w:ilvl w:val="0"/>
+          <w:numId w:val="4"/>
+        </w:numPr>
+      </w:pPr>
+      <w:proofErr w:type="spellStart"/>
+      <w:r>
+        <w:t>mlflow.end_</w:t>
+      </w:r>
+      <w:proofErr w:type="gramStart"/>
+      <w:r>
+        <w:t>run</w:t>
+      </w:r>
+      <w:proofErr w:type="spellEnd"/>
+      <w:r>
+        <w:t>(</w:t>
+      </w:r>
+      <w:proofErr w:type="gramEnd"/>
+      <w:r>
+        <w:t>) to end experiment run.</w:t>
+      </w:r>
+    </w:p>
+    <w:p>
+      <w:pPr>
+        <w:pStyle w:val="ListParagraph"/>
+        <w:numPr>
+          <w:ilvl w:val="0"/>
+          <w:numId w:val="4"/>
+        </w:numPr>
+      </w:pPr>
+      <w:proofErr w:type="spellStart"/>
+      <w:r>
+        <w:t>Mlflow.log_</w:t>
+      </w:r>
+      <w:proofErr w:type="gramStart"/>
+      <w:r>
+        <w:t>params</w:t>
+      </w:r>
+      <w:proofErr w:type="spellEnd"/>
+      <w:r>
+        <w:t>(</w:t>
+      </w:r>
+      <w:proofErr w:type="gramEnd"/>
+      <w:r>
+        <w:t>)</w:t>
+      </w:r>
+    </w:p>
+    <w:p>
+      <w:pPr>
+        <w:pStyle w:val="ListParagraph"/>
+      </w:pPr>
+      <w:r>
+        <w:t xml:space="preserve">a function in </w:t>
+      </w:r>
+      <w:proofErr w:type="spellStart"/>
+      <w:r>
+        <w:t>MLflow</w:t>
+      </w:r>
+      <w:proofErr w:type="spellEnd"/>
+      <w:r>
+        <w:t xml:space="preserve"> used to log multiple parameters in a single line of code. Parameters are essentially the hyperparameters or configuration settings that you use to train your machine learning model. By logging these parameters, you can track how different configurations affect the model's performance.</w:t>
+      </w:r>
+    </w:p>
+    <w:p>
+      <w:pPr>
+        <w:pStyle w:val="ListParagraph"/>
+      </w:pPr>
+    </w:p>
+    <w:p>
+      <w:pPr>
+        <w:pStyle w:val="ListParagraph"/>
+      </w:pPr>
+      <w:r>
+        <w:t xml:space="preserve">import </w:t>
+      </w:r>
+      <w:proofErr w:type="spellStart"/>
+      <w:r>
+        <w:t>mlflow</w:t>
+      </w:r>
+      <w:proofErr w:type="spellEnd"/>
+    </w:p>
+    <w:p>
+      <w:pPr>
+        <w:pStyle w:val="ListParagraph"/>
+      </w:pPr>
+    </w:p>
+    <w:p>
+      <w:pPr>
+        <w:pStyle w:val="ListParagraph"/>
+      </w:pPr>
+      <w:r>
+        <w:t xml:space="preserve">with </w:t>
+      </w:r>
+      <w:proofErr w:type="spellStart"/>
+      <w:proofErr w:type="gramStart"/>
+      <w:r>
+        <w:t>mlflow.start</w:t>
+      </w:r>
+      <w:proofErr w:type="gramEnd"/>
+      <w:r>
+        <w:t>_run</w:t>
+      </w:r>
+      <w:proofErr w:type="spellEnd"/>
+      <w:r>
+        <w:t>():</w:t>
+      </w:r>
+    </w:p>
+    <w:p>
+      <w:pPr>
+        <w:pStyle w:val="ListParagraph"/>
+      </w:pPr>
+      <w:r>
+        <w:t xml:space="preserve">    params = {</w:t>
+      </w:r>
+    </w:p>
+    <w:p>
+      <w:pPr>
+        <w:pStyle w:val="ListParagraph"/>
+      </w:pPr>
+      <w:r>
+        <w:t xml:space="preserve">        "</w:t>
+      </w:r>
+      <w:proofErr w:type="spellStart"/>
+      <w:proofErr w:type="gramStart"/>
+      <w:r>
+        <w:t>learning</w:t>
+      </w:r>
+      <w:proofErr w:type="gramEnd"/>
+      <w:r>
+        <w:t>_rate</w:t>
+      </w:r>
+      <w:proofErr w:type="spellEnd"/>
+      <w:r>
+        <w:t>": 0.01,</w:t>
+      </w:r>
+    </w:p>
+    <w:p>
+      <w:pPr>
+        <w:pStyle w:val="ListParagraph"/>
+      </w:pPr>
+      <w:r>
+        <w:t xml:space="preserve">        "</w:t>
+      </w:r>
+      <w:proofErr w:type="spellStart"/>
+      <w:proofErr w:type="gramStart"/>
+      <w:r>
+        <w:t>batch</w:t>
+      </w:r>
+      <w:proofErr w:type="gramEnd"/>
+      <w:r>
+        <w:t>_size</w:t>
+      </w:r>
+      <w:proofErr w:type="spellEnd"/>
+      <w:r>
+        <w:t>": 32,</w:t>
+      </w:r>
+    </w:p>
+    <w:p>
+      <w:pPr>
+        <w:pStyle w:val="ListParagraph"/>
+      </w:pPr>
+      <w:r>
+        <w:t xml:space="preserve">        "</w:t>
+      </w:r>
+      <w:proofErr w:type="spellStart"/>
+      <w:proofErr w:type="gramStart"/>
+      <w:r>
+        <w:t>num</w:t>
+      </w:r>
+      <w:proofErr w:type="gramEnd"/>
+      <w:r>
+        <w:t>_epochs</w:t>
+      </w:r>
+      <w:proofErr w:type="spellEnd"/>
+      <w:r>
+        <w:t>": 10</w:t>
+      </w:r>
+    </w:p>
+    <w:p>
+      <w:pPr>
+        <w:pStyle w:val="ListParagraph"/>
+      </w:pPr>
+      <w:r>
+        <w:t xml:space="preserve">    }</w:t>
+      </w:r>
+    </w:p>
+    <w:p>
+      <w:pPr>
+        <w:pStyle w:val="ListParagraph"/>
+      </w:pPr>
+      <w:r>
+        <w:t xml:space="preserve">    </w:t>
+      </w:r>
+      <w:proofErr w:type="spellStart"/>
+      <w:r>
+        <w:t>mlflow.log_params</w:t>
+      </w:r>
+      <w:proofErr w:type="spellEnd"/>
+      <w:r>
+        <w:t>(params)</w:t>
+      </w:r>
+    </w:p>
+    <w:p>
+      <w:pPr>
+        <w:pStyle w:val="ListParagraph"/>
+      </w:pPr>
+    </w:p>
+    <w:p>
+      <w:pPr>
+        <w:pStyle w:val="ListParagraph"/>
+        <w:numPr>
+          <w:ilvl w:val="0"/>
+          <w:numId w:val="4"/>
+        </w:numPr>
+      </w:pPr>
+      <w:proofErr w:type="spellStart"/>
+      <w:r>
+        <w:t>mlflow.log_</w:t>
+      </w:r>
+      <w:proofErr w:type="gramStart"/>
+      <w:r>
+        <w:t>metric</w:t>
+      </w:r>
+      <w:proofErr w:type="spellEnd"/>
+      <w:r>
+        <w:t>(</w:t>
+      </w:r>
+      <w:proofErr w:type="gramEnd"/>
+      <w:r>
+        <w:t>)</w:t>
+      </w:r>
+    </w:p>
+    <w:p>
+      <w:pPr>
+        <w:pStyle w:val="ListParagraph"/>
+      </w:pPr>
+      <w:r>
+        <w:t xml:space="preserve">a function in </w:t>
+      </w:r>
+      <w:proofErr w:type="spellStart"/>
+      <w:r>
+        <w:t>MLflow</w:t>
+      </w:r>
+      <w:proofErr w:type="spellEnd"/>
+      <w:r>
+        <w:t xml:space="preserve"> used to log a metric value during an ML run. Metrics are quantitative measurements that evaluate the performance of your model, such as accuracy, loss, precision, recall, etc. By logging metrics, you can track how your model's performance evolves over time and compare different model configurations.</w:t>
+      </w:r>
+    </w:p>
+    <w:p>
+      <w:pPr>
+        <w:pStyle w:val="ListParagraph"/>
+      </w:pPr>
+    </w:p>
+    <w:p>
+      <w:pPr>
+        <w:pStyle w:val="ListParagraph"/>
+      </w:pPr>
+      <w:r>
+        <w:t xml:space="preserve">import </w:t>
+      </w:r>
+      <w:proofErr w:type="spellStart"/>
+      <w:r>
+        <w:t>mlflow</w:t>
+      </w:r>
+      <w:proofErr w:type="spellEnd"/>
+    </w:p>
+    <w:p>
+      <w:pPr>
+        <w:pStyle w:val="ListParagraph"/>
+      </w:pPr>
+    </w:p>
+    <w:p>
+      <w:pPr>
+        <w:pStyle w:val="ListParagraph"/>
+      </w:pPr>
+      <w:r>
+        <w:t xml:space="preserve">with </w:t>
+      </w:r>
+      <w:proofErr w:type="spellStart"/>
+      <w:proofErr w:type="gramStart"/>
+      <w:r>
+        <w:t>mlflow.start</w:t>
+      </w:r>
+      <w:proofErr w:type="gramEnd"/>
+      <w:r>
+        <w:t>_run</w:t>
+      </w:r>
+      <w:proofErr w:type="spellEnd"/>
+      <w:r>
+        <w:t>():</w:t>
+      </w:r>
+    </w:p>
+    <w:p>
+      <w:pPr>
+        <w:pStyle w:val="ListParagraph"/>
+      </w:pPr>
+      <w:r>
+        <w:t xml:space="preserve">    # Log a metric</w:t>
+      </w:r>
+    </w:p>
+    <w:p>
+      <w:pPr>
+        <w:pStyle w:val="ListParagraph"/>
+      </w:pPr>
+      <w:r>
+        <w:t xml:space="preserve">    </w:t>
+      </w:r>
+      <w:proofErr w:type="spellStart"/>
+      <w:r>
+        <w:t>mlflow.log_</w:t>
+      </w:r>
+      <w:proofErr w:type="gramStart"/>
+      <w:r>
+        <w:t>metric</w:t>
+      </w:r>
+      <w:proofErr w:type="spellEnd"/>
+      <w:r>
+        <w:t>(</w:t>
+      </w:r>
+      <w:proofErr w:type="gramEnd"/>
+      <w:r>
+        <w:t>"accuracy", 0.92)</w:t>
+      </w:r>
+    </w:p>
+    <w:p>
+      <w:pPr>
+        <w:pStyle w:val="ListParagraph"/>
+      </w:pPr>
+    </w:p>
+    <w:p>
+      <w:pPr>
+        <w:pStyle w:val="ListParagraph"/>
+        <w:numPr>
+          <w:ilvl w:val="0"/>
+          <w:numId w:val="4"/>
+        </w:numPr>
+      </w:pPr>
+      <w:proofErr w:type="spellStart"/>
+      <w:r>
+        <w:t>mlflow.log_</w:t>
+      </w:r>
+      <w:proofErr w:type="gramStart"/>
+      <w:r>
+        <w:t>artifact</w:t>
+      </w:r>
+      <w:proofErr w:type="spellEnd"/>
+      <w:r>
+        <w:t>(</w:t>
+      </w:r>
+      <w:proofErr w:type="gramEnd"/>
+      <w:r>
+        <w:t>)</w:t>
+      </w:r>
+    </w:p>
+    <w:p>
+      <w:pPr>
+        <w:pStyle w:val="ListParagraph"/>
+      </w:pPr>
+      <w:r>
+        <w:t xml:space="preserve">a function in </w:t>
+      </w:r>
+      <w:proofErr w:type="spellStart"/>
+      <w:r>
+        <w:t>MLflow</w:t>
+      </w:r>
+      <w:proofErr w:type="spellEnd"/>
+      <w:r>
+        <w:t xml:space="preserve"> used to log an artifact to the current ML run. Artifacts are files or directories that you want to associate with your ML experiment, such as model files, data files, or configuration files. By logging artifacts, you can easily track and manage the files that are essential to your ML workflow</w:t>
+      </w:r>
+    </w:p>
+    <w:p>
+      <w:pPr>
+        <w:pStyle w:val="ListParagraph"/>
+      </w:pPr>
+    </w:p>
+    <w:p>
+      <w:pPr>
+        <w:pStyle w:val="ListParagraph"/>
+      </w:pPr>
+      <w:r>
+        <w:t xml:space="preserve">import </w:t>
+      </w:r>
+      <w:proofErr w:type="spellStart"/>
+      <w:r>
+        <w:t>mlflow</w:t>
+      </w:r>
+      <w:proofErr w:type="spellEnd"/>
+    </w:p>
+    <w:p>
+      <w:pPr>
+        <w:pStyle w:val="ListParagraph"/>
+      </w:pPr>
+    </w:p>
+    <w:p>
+      <w:pPr>
+        <w:pStyle w:val="ListParagraph"/>
+      </w:pPr>
+      <w:r>
+        <w:t xml:space="preserve">with </w:t>
+      </w:r>
+      <w:proofErr w:type="spellStart"/>
+      <w:proofErr w:type="gramStart"/>
+      <w:r>
+        <w:t>mlflow.start</w:t>
+      </w:r>
+      <w:proofErr w:type="gramEnd"/>
+      <w:r>
+        <w:t>_run</w:t>
+      </w:r>
+      <w:proofErr w:type="spellEnd"/>
+      <w:r>
+        <w:t>():</w:t>
+      </w:r>
+    </w:p>
+    <w:p>
+      <w:pPr>
+        <w:pStyle w:val="ListParagraph"/>
+      </w:pPr>
+      <w:r>
+        <w:t xml:space="preserve">    # Log a model file</w:t>
+      </w:r>
+    </w:p>
+    <w:p>
+      <w:pPr>
+        <w:pStyle w:val="ListParagraph"/>
+      </w:pPr>
+      <w:r>
+        <w:t xml:space="preserve">    </w:t>
+      </w:r>
+      <w:proofErr w:type="spellStart"/>
+      <w:r>
+        <w:t>mlflow.log_artifact</w:t>
+      </w:r>
+      <w:proofErr w:type="spellEnd"/>
+      <w:r>
+        <w:t>("</w:t>
+      </w:r>
+      <w:proofErr w:type="spellStart"/>
+      <w:r>
+        <w:t>model.pkl</w:t>
+      </w:r>
+      <w:proofErr w:type="spellEnd"/>
+      <w:r>
+        <w:t>")</w:t>
+      </w:r>
+    </w:p>
+    <w:p>
+      <w:pPr>
+        <w:pStyle w:val="ListParagraph"/>
+      </w:pPr>
+    </w:p>
+    <w:p>
+      <w:pPr>
+        <w:pStyle w:val="Heading2"/>
+      </w:pPr>
+      <w:proofErr w:type="spellStart"/>
+      <w:r>
+        <w:t>MLflow</w:t>
+      </w:r>
+      <w:proofErr w:type="spellEnd"/>
+      <w:r>
+        <w:t xml:space="preserve"> Workflow</w:t>
+      </w:r>
+    </w:p>
+    <w:p/>
+    <w:p>
+      <w:pPr>
+        <w:rPr>
+          <w:b/>
+          <w:bCs/>
+          <w:i/>
+          <w:iCs/>
+        </w:rPr>
+      </w:pPr>
+      <w:r>
+        <w:rPr>
+          <w:b/>
+          <w:bCs/>
+          <w:i/>
+          <w:iCs/>
+        </w:rPr>
+        <w:t>Refer the file ‘mlflow_demo.py’ in the repo</w:t>
+      </w:r>
+    </w:p>
+    <w:p/>
     <w:sectPr>
       <w:pgSz w:w="12240" w:h="15840"/>
       <w:pgMar w:top="1440" w:right="1440" w:bottom="1440" w:left="1440" w:header="720" w:footer="720" w:gutter="0"/>
@@ -273,6 +1334,95 @@
     </w:lvl>
   </w:abstractNum>
   <w:abstractNum w:abstractNumId="1" w15:restartNumberingAfterBreak="0">
+    <w:nsid w:val="59832D57"/>
+    <w:multiLevelType w:val="hybridMultilevel"/>
+    <w:tmpl w:val="53D69DA4"/>
+    <w:lvl w:ilvl="0" w:tplc="0409000F">
+      <w:start w:val="1"/>
+      <w:numFmt w:val="decimal"/>
+      <w:lvlText w:val="%1."/>
+      <w:lvlJc w:val="left"/>
+      <w:pPr>
+        <w:ind w:left="720" w:hanging="360"/>
+      </w:pPr>
+      <w:rPr>
+        <w:rFonts w:hint="default"/>
+      </w:rPr>
+    </w:lvl>
+    <w:lvl w:ilvl="1" w:tplc="04090019" w:tentative="1">
+      <w:start w:val="1"/>
+      <w:numFmt w:val="lowerLetter"/>
+      <w:lvlText w:val="%2."/>
+      <w:lvlJc w:val="left"/>
+      <w:pPr>
+        <w:ind w:left="1440" w:hanging="360"/>
+      </w:pPr>
+    </w:lvl>
+    <w:lvl w:ilvl="2" w:tplc="0409001B" w:tentative="1">
+      <w:start w:val="1"/>
+      <w:numFmt w:val="lowerRoman"/>
+      <w:lvlText w:val="%3."/>
+      <w:lvlJc w:val="right"/>
+      <w:pPr>
+        <w:ind w:left="2160" w:hanging="180"/>
+      </w:pPr>
+    </w:lvl>
+    <w:lvl w:ilvl="3" w:tplc="0409000F" w:tentative="1">
+      <w:start w:val="1"/>
+      <w:numFmt w:val="decimal"/>
+      <w:lvlText w:val="%4."/>
+      <w:lvlJc w:val="left"/>
+      <w:pPr>
+        <w:ind w:left="2880" w:hanging="360"/>
+      </w:pPr>
+    </w:lvl>
+    <w:lvl w:ilvl="4" w:tplc="04090019" w:tentative="1">
+      <w:start w:val="1"/>
+      <w:numFmt w:val="lowerLetter"/>
+      <w:lvlText w:val="%5."/>
+      <w:lvlJc w:val="left"/>
+      <w:pPr>
+        <w:ind w:left="3600" w:hanging="360"/>
+      </w:pPr>
+    </w:lvl>
+    <w:lvl w:ilvl="5" w:tplc="0409001B" w:tentative="1">
+      <w:start w:val="1"/>
+      <w:numFmt w:val="lowerRoman"/>
+      <w:lvlText w:val="%6."/>
+      <w:lvlJc w:val="right"/>
+      <w:pPr>
+        <w:ind w:left="4320" w:hanging="180"/>
+      </w:pPr>
+    </w:lvl>
+    <w:lvl w:ilvl="6" w:tplc="0409000F" w:tentative="1">
+      <w:start w:val="1"/>
+      <w:numFmt w:val="decimal"/>
+      <w:lvlText w:val="%7."/>
+      <w:lvlJc w:val="left"/>
+      <w:pPr>
+        <w:ind w:left="5040" w:hanging="360"/>
+      </w:pPr>
+    </w:lvl>
+    <w:lvl w:ilvl="7" w:tplc="04090019" w:tentative="1">
+      <w:start w:val="1"/>
+      <w:numFmt w:val="lowerLetter"/>
+      <w:lvlText w:val="%8."/>
+      <w:lvlJc w:val="left"/>
+      <w:pPr>
+        <w:ind w:left="5760" w:hanging="360"/>
+      </w:pPr>
+    </w:lvl>
+    <w:lvl w:ilvl="8" w:tplc="0409001B" w:tentative="1">
+      <w:start w:val="1"/>
+      <w:numFmt w:val="lowerRoman"/>
+      <w:lvlText w:val="%9."/>
+      <w:lvlJc w:val="right"/>
+      <w:pPr>
+        <w:ind w:left="6480" w:hanging="180"/>
+      </w:pPr>
+    </w:lvl>
+  </w:abstractNum>
+  <w:abstractNum w:abstractNumId="2" w15:restartNumberingAfterBreak="0">
     <w:nsid w:val="65D32319"/>
     <w:multiLevelType w:val="hybridMultilevel"/>
     <w:tmpl w:val="EBC0DBE0"/>
@@ -361,7 +1511,7 @@
       </w:pPr>
     </w:lvl>
   </w:abstractNum>
-  <w:abstractNum w:abstractNumId="2" w15:restartNumberingAfterBreak="0">
+  <w:abstractNum w:abstractNumId="3" w15:restartNumberingAfterBreak="0">
     <w:nsid w:val="7A236500"/>
     <w:multiLevelType w:val="hybridMultilevel"/>
     <w:tmpl w:val="D2C2F508"/>
@@ -451,13 +1601,16 @@
     </w:lvl>
   </w:abstractNum>
   <w:num w:numId="1" w16cid:durableId="325017969">
-    <w:abstractNumId w:val="2"/>
+    <w:abstractNumId w:val="3"/>
   </w:num>
   <w:num w:numId="2" w16cid:durableId="1020157056">
-    <w:abstractNumId w:val="1"/>
+    <w:abstractNumId w:val="2"/>
   </w:num>
   <w:num w:numId="3" w16cid:durableId="2029673478">
     <w:abstractNumId w:val="0"/>
+  </w:num>
+  <w:num w:numId="4" w16cid:durableId="614286921">
+    <w:abstractNumId w:val="1"/>
   </w:num>
 </w:numbering>
 </file>
@@ -1070,7 +2223,6 @@
   <w:style w:type="character" w:default="1" w:styleId="DefaultParagraphFont">
     <w:name w:val="Default Paragraph Font"/>
     <w:uiPriority w:val="1"/>
-    <w:semiHidden/>
     <w:unhideWhenUsed/>
   </w:style>
   <w:style w:type="table" w:default="1" w:styleId="TableNormal">
@@ -1802,4 +2954,16 @@
     </a:ext>
   </a:extLst>
 </a:theme>
+</file>
+
+<file path=customXml/item1.xml><?xml version="1.0" encoding="utf-8"?>
+<b:Sources xmlns:b="http://schemas.openxmlformats.org/officeDocument/2006/bibliography" xmlns="http://schemas.openxmlformats.org/officeDocument/2006/bibliography" SelectedStyle="\APASixthEditionOfficeOnline.xsl" StyleName="APA" Version="6"/>
+</file>
+
+<file path=customXml/itemProps1.xml><?xml version="1.0" encoding="utf-8"?>
+<ds:datastoreItem xmlns:ds="http://schemas.openxmlformats.org/officeDocument/2006/customXml" ds:itemID="{BE2F73B5-450C-4200-AF7C-C82072D2AFD8}">
+  <ds:schemaRefs>
+    <ds:schemaRef ds:uri="http://schemas.openxmlformats.org/officeDocument/2006/bibliography"/>
+  </ds:schemaRefs>
+</ds:datastoreItem>
 </file>
</xml_diff>

<commit_message>
Added:- model deployment and servicing capability of Mlflow
</commit_message>
<xml_diff>
--- a/Guide.docx
+++ b/Guide.docx
@@ -513,7 +513,6 @@
       </w:pPr>
       <w:proofErr w:type="spellStart"/>
       <w:r>
-        <w:lastRenderedPageBreak/>
         <w:t>mlflow.set_</w:t>
       </w:r>
       <w:proofErr w:type="gramStart"/>
@@ -1176,7 +1175,7 @@
     </w:p>
     <w:p>
       <w:pPr>
-        <w:pStyle w:val="Heading2"/>
+        <w:pStyle w:val="Heading3"/>
       </w:pPr>
       <w:proofErr w:type="spellStart"/>
       <w:r>
@@ -1208,6 +1207,758 @@
       </w:r>
     </w:p>
     <w:p/>
+    <w:p>
+      <w:pPr>
+        <w:pStyle w:val="Heading3"/>
+      </w:pPr>
+      <w:r>
+        <w:t xml:space="preserve">Loan prediction model using </w:t>
+      </w:r>
+      <w:proofErr w:type="spellStart"/>
+      <w:r>
+        <w:t>MLFlow</w:t>
+      </w:r>
+      <w:proofErr w:type="spellEnd"/>
+      <w:r>
+        <w:t xml:space="preserve"> tracking </w:t>
+      </w:r>
+    </w:p>
+    <w:p/>
+    <w:p>
+      <w:pPr>
+        <w:rPr>
+          <w:b/>
+          <w:bCs/>
+          <w:i/>
+          <w:iCs/>
+        </w:rPr>
+      </w:pPr>
+      <w:r>
+        <w:rPr>
+          <w:b/>
+          <w:bCs/>
+          <w:i/>
+          <w:iCs/>
+        </w:rPr>
+        <w:t>Refer the file ‘loan_prediction.py’ in the repo</w:t>
+      </w:r>
+    </w:p>
+    <w:p>
+      <w:pPr>
+        <w:rPr>
+          <w:b/>
+          <w:bCs/>
+          <w:i/>
+          <w:iCs/>
+        </w:rPr>
+      </w:pPr>
+    </w:p>
+    <w:p>
+      <w:pPr>
+        <w:pStyle w:val="Heading2"/>
+      </w:pPr>
+      <w:proofErr w:type="spellStart"/>
+      <w:r>
+        <w:t>MLflow</w:t>
+      </w:r>
+      <w:proofErr w:type="spellEnd"/>
+      <w:r>
+        <w:t xml:space="preserve"> Project</w:t>
+      </w:r>
+    </w:p>
+    <w:p/>
+    <w:p>
+      <w:r>
+        <w:t xml:space="preserve">Creates and package the ML model along with dependencies which can be directly run on any environments </w:t>
+      </w:r>
+    </w:p>
+    <w:p>
+      <w:pPr>
+        <w:pStyle w:val="ListParagraph"/>
+        <w:numPr>
+          <w:ilvl w:val="0"/>
+          <w:numId w:val="6"/>
+        </w:numPr>
+      </w:pPr>
+      <w:r>
+        <w:t>Create Mlproject.txt file</w:t>
+      </w:r>
+      <w:r>
+        <w:t xml:space="preserve"> and add </w:t>
+      </w:r>
+      <w:proofErr w:type="spellStart"/>
+      <w:r>
+        <w:t>bewlow</w:t>
+      </w:r>
+      <w:proofErr w:type="spellEnd"/>
+      <w:r>
+        <w:t xml:space="preserve"> content</w:t>
+      </w:r>
+    </w:p>
+    <w:p>
+      <w:pPr>
+        <w:pStyle w:val="ListParagraph"/>
+      </w:pPr>
+    </w:p>
+    <w:p>
+      <w:pPr>
+        <w:pStyle w:val="ListParagraph"/>
+      </w:pPr>
+      <w:r>
+        <w:t xml:space="preserve">name: </w:t>
+      </w:r>
+      <w:r>
+        <w:t>Loan-Prediction</w:t>
+      </w:r>
+    </w:p>
+    <w:p>
+      <w:pPr>
+        <w:pStyle w:val="ListParagraph"/>
+      </w:pPr>
+      <w:proofErr w:type="spellStart"/>
+      <w:r>
+        <w:t>conda_env</w:t>
+      </w:r>
+      <w:proofErr w:type="spellEnd"/>
+      <w:r>
+        <w:t xml:space="preserve">: </w:t>
+      </w:r>
+      <w:proofErr w:type="spellStart"/>
+      <w:proofErr w:type="gramStart"/>
+      <w:r>
+        <w:t>environment.y</w:t>
+      </w:r>
+      <w:r>
+        <w:t>a</w:t>
+      </w:r>
+      <w:r>
+        <w:t>ml</w:t>
+      </w:r>
+      <w:proofErr w:type="spellEnd"/>
+      <w:proofErr w:type="gramEnd"/>
+      <w:r>
+        <w:t xml:space="preserve">  # Or specify a requirements.txt file</w:t>
+      </w:r>
+    </w:p>
+    <w:p>
+      <w:pPr>
+        <w:pStyle w:val="ListParagraph"/>
+      </w:pPr>
+      <w:proofErr w:type="spellStart"/>
+      <w:r>
+        <w:t>entry_point</w:t>
+      </w:r>
+      <w:proofErr w:type="spellEnd"/>
+      <w:r>
+        <w:t>:</w:t>
+      </w:r>
+    </w:p>
+    <w:p>
+      <w:pPr>
+        <w:pStyle w:val="ListParagraph"/>
+        <w:ind w:firstLine="720"/>
+      </w:pPr>
+      <w:r>
+        <w:t>main:</w:t>
+      </w:r>
+    </w:p>
+    <w:p>
+      <w:pPr>
+        <w:pStyle w:val="ListParagraph"/>
+        <w:ind w:left="1440" w:firstLine="720"/>
+      </w:pPr>
+      <w:r>
+        <w:t>command:</w:t>
+      </w:r>
+      <w:r>
+        <w:t xml:space="preserve"> ’python</w:t>
+      </w:r>
+      <w:r>
+        <w:t xml:space="preserve"> </w:t>
+      </w:r>
+      <w:r>
+        <w:t>‘loan_prediction</w:t>
+      </w:r>
+      <w:r>
+        <w:t>.py</w:t>
+      </w:r>
+      <w:r>
+        <w:t>’</w:t>
+      </w:r>
+    </w:p>
+    <w:p>
+      <w:pPr>
+        <w:pStyle w:val="ListParagraph"/>
+        <w:numPr>
+          <w:ilvl w:val="0"/>
+          <w:numId w:val="6"/>
+        </w:numPr>
+      </w:pPr>
+      <w:r>
+        <w:t xml:space="preserve">Define </w:t>
+      </w:r>
+      <w:proofErr w:type="spellStart"/>
+      <w:r>
+        <w:t>environment.yaml</w:t>
+      </w:r>
+      <w:proofErr w:type="spellEnd"/>
+      <w:r>
+        <w:t xml:space="preserve"> file with all dependencies </w:t>
+      </w:r>
+    </w:p>
+    <w:p>
+      <w:pPr>
+        <w:pStyle w:val="ListParagraph"/>
+      </w:pPr>
+    </w:p>
+    <w:p>
+      <w:pPr>
+        <w:pStyle w:val="ListParagraph"/>
+      </w:pPr>
+      <w:r>
+        <w:t>channels:</w:t>
+      </w:r>
+    </w:p>
+    <w:p>
+      <w:pPr>
+        <w:pStyle w:val="ListParagraph"/>
+      </w:pPr>
+      <w:r>
+        <w:t xml:space="preserve">- </w:t>
+      </w:r>
+      <w:proofErr w:type="spellStart"/>
+      <w:r>
+        <w:t>conda</w:t>
+      </w:r>
+      <w:proofErr w:type="spellEnd"/>
+      <w:r>
+        <w:t>-forge</w:t>
+      </w:r>
+    </w:p>
+    <w:p>
+      <w:pPr>
+        <w:pStyle w:val="ListParagraph"/>
+      </w:pPr>
+      <w:r>
+        <w:t>dependencies:</w:t>
+      </w:r>
+    </w:p>
+    <w:p>
+      <w:pPr>
+        <w:pStyle w:val="ListParagraph"/>
+      </w:pPr>
+      <w:r>
+        <w:t>- python=3.10.15</w:t>
+      </w:r>
+    </w:p>
+    <w:p>
+      <w:pPr>
+        <w:pStyle w:val="ListParagraph"/>
+      </w:pPr>
+      <w:r>
+        <w:t>- pip&lt;=24.2</w:t>
+      </w:r>
+    </w:p>
+    <w:p>
+      <w:pPr>
+        <w:pStyle w:val="ListParagraph"/>
+      </w:pPr>
+      <w:r>
+        <w:t>- pip:</w:t>
+      </w:r>
+    </w:p>
+    <w:p>
+      <w:pPr>
+        <w:pStyle w:val="ListParagraph"/>
+      </w:pPr>
+      <w:r>
+        <w:t xml:space="preserve">  - </w:t>
+      </w:r>
+      <w:proofErr w:type="spellStart"/>
+      <w:r>
+        <w:t>mlflow</w:t>
+      </w:r>
+      <w:proofErr w:type="spellEnd"/>
+      <w:r>
+        <w:t>==2.17.2</w:t>
+      </w:r>
+    </w:p>
+    <w:p>
+      <w:pPr>
+        <w:pStyle w:val="ListParagraph"/>
+      </w:pPr>
+      <w:r>
+        <w:t xml:space="preserve">  - </w:t>
+      </w:r>
+      <w:proofErr w:type="spellStart"/>
+      <w:r>
+        <w:t>cloudpickle</w:t>
+      </w:r>
+      <w:proofErr w:type="spellEnd"/>
+      <w:r>
+        <w:t>==3.1.0</w:t>
+      </w:r>
+    </w:p>
+    <w:p>
+      <w:pPr>
+        <w:pStyle w:val="ListParagraph"/>
+      </w:pPr>
+      <w:r>
+        <w:t xml:space="preserve">  - </w:t>
+      </w:r>
+      <w:proofErr w:type="spellStart"/>
+      <w:r>
+        <w:t>numpy</w:t>
+      </w:r>
+      <w:proofErr w:type="spellEnd"/>
+      <w:r>
+        <w:t>==2.1.3</w:t>
+      </w:r>
+    </w:p>
+    <w:p>
+      <w:pPr>
+        <w:pStyle w:val="ListParagraph"/>
+      </w:pPr>
+      <w:r>
+        <w:t xml:space="preserve">  - pandas==2.2.3</w:t>
+      </w:r>
+    </w:p>
+    <w:p>
+      <w:pPr>
+        <w:pStyle w:val="ListParagraph"/>
+      </w:pPr>
+      <w:r>
+        <w:t xml:space="preserve">  - scikit-learn==1.5.2</w:t>
+      </w:r>
+    </w:p>
+    <w:p>
+      <w:pPr>
+        <w:pStyle w:val="ListParagraph"/>
+      </w:pPr>
+      <w:r>
+        <w:t xml:space="preserve">  - </w:t>
+      </w:r>
+      <w:proofErr w:type="spellStart"/>
+      <w:r>
+        <w:t>scipy</w:t>
+      </w:r>
+      <w:proofErr w:type="spellEnd"/>
+      <w:r>
+        <w:t>==1.14.1</w:t>
+      </w:r>
+    </w:p>
+    <w:p>
+      <w:pPr>
+        <w:pStyle w:val="ListParagraph"/>
+      </w:pPr>
+      <w:r>
+        <w:t xml:space="preserve">name: </w:t>
+      </w:r>
+      <w:proofErr w:type="spellStart"/>
+      <w:r>
+        <w:t>mlflow</w:t>
+      </w:r>
+      <w:proofErr w:type="spellEnd"/>
+      <w:r>
+        <w:t>-env</w:t>
+      </w:r>
+    </w:p>
+    <w:p>
+      <w:pPr>
+        <w:pStyle w:val="ListParagraph"/>
+        <w:numPr>
+          <w:ilvl w:val="0"/>
+          <w:numId w:val="6"/>
+        </w:numPr>
+      </w:pPr>
+      <w:r>
+        <w:t>Run ‘</w:t>
+      </w:r>
+      <w:proofErr w:type="spellStart"/>
+      <w:r>
+        <w:t>mlflow</w:t>
+      </w:r>
+      <w:proofErr w:type="spellEnd"/>
+      <w:r>
+        <w:t xml:space="preserve"> </w:t>
+      </w:r>
+      <w:proofErr w:type="gramStart"/>
+      <w:r>
+        <w:t>run .</w:t>
+      </w:r>
+      <w:proofErr w:type="gramEnd"/>
+      <w:r>
+        <w:t xml:space="preserve"> experiment-name Loan-Prediction’</w:t>
+      </w:r>
+    </w:p>
+    <w:p/>
+    <w:p>
+      <w:pPr>
+        <w:pStyle w:val="Heading2"/>
+      </w:pPr>
+      <w:proofErr w:type="spellStart"/>
+      <w:r>
+        <w:t>MLflow</w:t>
+      </w:r>
+      <w:proofErr w:type="spellEnd"/>
+      <w:r>
+        <w:t xml:space="preserve"> Models</w:t>
+      </w:r>
+    </w:p>
+    <w:p>
+      <w:r>
+        <w:t xml:space="preserve">To deploy the packaged model </w:t>
+      </w:r>
+    </w:p>
+    <w:p>
+      <w:pPr>
+        <w:pStyle w:val="Heading3"/>
+      </w:pPr>
+      <w:r>
+        <w:t>Fetches the Model and predict locally</w:t>
+      </w:r>
+    </w:p>
+    <w:p/>
+    <w:p>
+      <w:pPr>
+        <w:pStyle w:val="ListParagraph"/>
+        <w:numPr>
+          <w:ilvl w:val="0"/>
+          <w:numId w:val="7"/>
+        </w:numPr>
+      </w:pPr>
+      <w:r>
+        <w:t>Create .</w:t>
+      </w:r>
+      <w:proofErr w:type="spellStart"/>
+      <w:r>
+        <w:t>py</w:t>
+      </w:r>
+      <w:proofErr w:type="spellEnd"/>
+      <w:r>
+        <w:t xml:space="preserve"> file. In this case it is MLflow_model.py</w:t>
+      </w:r>
+    </w:p>
+    <w:p>
+      <w:pPr>
+        <w:pStyle w:val="ListParagraph"/>
+        <w:numPr>
+          <w:ilvl w:val="0"/>
+          <w:numId w:val="7"/>
+        </w:numPr>
+      </w:pPr>
+      <w:r>
+        <w:t xml:space="preserve">When we log the model </w:t>
+      </w:r>
+      <w:r>
+        <w:t>parameters</w:t>
+      </w:r>
+      <w:r>
+        <w:t xml:space="preserve"> and artifacts in </w:t>
+      </w:r>
+      <w:proofErr w:type="spellStart"/>
+      <w:r>
+        <w:t>mlflow</w:t>
+      </w:r>
+      <w:proofErr w:type="spellEnd"/>
+      <w:r>
+        <w:t xml:space="preserve"> it by default creates the model executable folder under artifact tab in </w:t>
+      </w:r>
+      <w:proofErr w:type="spellStart"/>
+      <w:r>
+        <w:t>mlflow</w:t>
+      </w:r>
+      <w:proofErr w:type="spellEnd"/>
+      <w:r>
+        <w:t xml:space="preserve"> </w:t>
+      </w:r>
+      <w:proofErr w:type="spellStart"/>
+      <w:r>
+        <w:t>ui</w:t>
+      </w:r>
+      <w:proofErr w:type="spellEnd"/>
+    </w:p>
+    <w:p>
+      <w:pPr>
+        <w:pStyle w:val="ListParagraph"/>
+        <w:numPr>
+          <w:ilvl w:val="0"/>
+          <w:numId w:val="7"/>
+        </w:numPr>
+      </w:pPr>
+      <w:r>
+        <w:t>Fetch the model and predict as described in ‘MLflow_model.py’ file</w:t>
+      </w:r>
+      <w:r>
+        <w:t>.</w:t>
+      </w:r>
+    </w:p>
+    <w:p>
+      <w:pPr>
+        <w:pStyle w:val="Heading3"/>
+      </w:pPr>
+      <w:r>
+        <w:t>Deploy model to local REST server</w:t>
+      </w:r>
+    </w:p>
+    <w:p/>
+    <w:p>
+      <w:pPr>
+        <w:pStyle w:val="ListParagraph"/>
+        <w:numPr>
+          <w:ilvl w:val="0"/>
+          <w:numId w:val="8"/>
+        </w:numPr>
+      </w:pPr>
+      <w:r>
+        <w:t>Setting tracking server with ‘</w:t>
+      </w:r>
+      <w:r>
+        <w:t>set export MLFLOW_TRACKING_URI=http://localhost:5000</w:t>
+      </w:r>
+      <w:r>
+        <w:t>’</w:t>
+      </w:r>
+    </w:p>
+    <w:p>
+      <w:pPr>
+        <w:pStyle w:val="ListParagraph"/>
+        <w:numPr>
+          <w:ilvl w:val="0"/>
+          <w:numId w:val="8"/>
+        </w:numPr>
+      </w:pPr>
+      <w:r>
+        <w:t>Run below command to deploy selected model</w:t>
+      </w:r>
+    </w:p>
+    <w:p>
+      <w:pPr>
+        <w:pStyle w:val="ListParagraph"/>
+      </w:pPr>
+      <w:proofErr w:type="spellStart"/>
+      <w:r>
+        <w:t>mlflow</w:t>
+      </w:r>
+      <w:proofErr w:type="spellEnd"/>
+      <w:r>
+        <w:t xml:space="preserve"> models serve -m runs:/2b42b068fecc4e178a4007f90137f561/</w:t>
+      </w:r>
+      <w:proofErr w:type="spellStart"/>
+      <w:r>
+        <w:t>LogisticRegression</w:t>
+      </w:r>
+      <w:proofErr w:type="spellEnd"/>
+      <w:r>
+        <w:t xml:space="preserve"> --port 9000 --no-</w:t>
+      </w:r>
+      <w:proofErr w:type="spellStart"/>
+      <w:r>
+        <w:t>conda</w:t>
+      </w:r>
+      <w:proofErr w:type="spellEnd"/>
+    </w:p>
+    <w:p>
+      <w:pPr>
+        <w:pStyle w:val="ListParagraph"/>
+        <w:numPr>
+          <w:ilvl w:val="0"/>
+          <w:numId w:val="8"/>
+        </w:numPr>
+      </w:pPr>
+      <w:r>
+        <w:t>Run below command</w:t>
+      </w:r>
+      <w:r>
+        <w:t xml:space="preserve"> to get response from REST API</w:t>
+      </w:r>
+    </w:p>
+    <w:p>
+      <w:pPr>
+        <w:pStyle w:val="ListParagraph"/>
+        <w:rPr>
+          <w:i/>
+          <w:iCs/>
+        </w:rPr>
+      </w:pPr>
+      <w:r>
+        <w:rPr>
+          <w:i/>
+          <w:iCs/>
+        </w:rPr>
+        <w:t>Invoke-</w:t>
+      </w:r>
+      <w:proofErr w:type="spellStart"/>
+      <w:r>
+        <w:rPr>
+          <w:i/>
+          <w:iCs/>
+        </w:rPr>
+        <w:t>WebRequest</w:t>
+      </w:r>
+      <w:proofErr w:type="spellEnd"/>
+      <w:r>
+        <w:rPr>
+          <w:i/>
+          <w:iCs/>
+        </w:rPr>
+        <w:t xml:space="preserve"> -Uri http://127.0.0.1:9000/invocations -Method Post -</w:t>
+      </w:r>
+      <w:proofErr w:type="spellStart"/>
+      <w:r>
+        <w:rPr>
+          <w:i/>
+          <w:iCs/>
+        </w:rPr>
+        <w:t>ContentType</w:t>
+      </w:r>
+      <w:proofErr w:type="spellEnd"/>
+      <w:r>
+        <w:rPr>
+          <w:i/>
+          <w:iCs/>
+        </w:rPr>
+        <w:t xml:space="preserve"> 'application/</w:t>
+      </w:r>
+      <w:proofErr w:type="spellStart"/>
+      <w:r>
+        <w:rPr>
+          <w:i/>
+          <w:iCs/>
+        </w:rPr>
+        <w:t>json</w:t>
+      </w:r>
+      <w:proofErr w:type="spellEnd"/>
+      <w:r>
+        <w:rPr>
+          <w:i/>
+          <w:iCs/>
+        </w:rPr>
+        <w:t>' -Body '{"</w:t>
+      </w:r>
+      <w:proofErr w:type="spellStart"/>
+      <w:r>
+        <w:rPr>
+          <w:i/>
+          <w:iCs/>
+        </w:rPr>
+        <w:t>dataframe_split</w:t>
+      </w:r>
+      <w:proofErr w:type="spellEnd"/>
+      <w:r>
+        <w:rPr>
+          <w:i/>
+          <w:iCs/>
+        </w:rPr>
+        <w:t>": {"columns": ["Gender","Married","Dependents","Education","Self_Employed","Loan_Amount","Loan_Amount_term","Credit_History","Property_Area","TotalIncome"], "data": [[1.0, 0.0, 0.0, 0.0, 0.0, 4.98, 360.0, 1.0, 2.0, 8.60]]}}'</w:t>
+      </w:r>
+    </w:p>
+    <w:p>
+      <w:pPr>
+        <w:pStyle w:val="ListParagraph"/>
+        <w:rPr>
+          <w:i/>
+          <w:iCs/>
+        </w:rPr>
+      </w:pPr>
+    </w:p>
+    <w:p>
+      <w:pPr>
+        <w:pStyle w:val="ListParagraph"/>
+        <w:rPr>
+          <w:i/>
+          <w:iCs/>
+        </w:rPr>
+      </w:pPr>
+    </w:p>
+    <w:p>
+      <w:pPr>
+        <w:pStyle w:val="Heading2"/>
+      </w:pPr>
+      <w:r>
+        <w:t xml:space="preserve">Model Registry </w:t>
+      </w:r>
+    </w:p>
+    <w:p/>
+    <w:p>
+      <w:pPr>
+        <w:pStyle w:val="ListParagraph"/>
+        <w:numPr>
+          <w:ilvl w:val="0"/>
+          <w:numId w:val="9"/>
+        </w:numPr>
+      </w:pPr>
+      <w:r>
+        <w:t xml:space="preserve">Select the model from </w:t>
+      </w:r>
+      <w:proofErr w:type="spellStart"/>
+      <w:r>
+        <w:t>mlflow</w:t>
+      </w:r>
+      <w:proofErr w:type="spellEnd"/>
+      <w:r>
+        <w:t xml:space="preserve"> </w:t>
+      </w:r>
+      <w:proofErr w:type="spellStart"/>
+      <w:r>
+        <w:t>ui</w:t>
+      </w:r>
+      <w:proofErr w:type="spellEnd"/>
+    </w:p>
+    <w:p>
+      <w:pPr>
+        <w:pStyle w:val="ListParagraph"/>
+        <w:numPr>
+          <w:ilvl w:val="0"/>
+          <w:numId w:val="9"/>
+        </w:numPr>
+      </w:pPr>
+      <w:r>
+        <w:t>Register the model under artifact tab.</w:t>
+      </w:r>
+    </w:p>
+    <w:p>
+      <w:pPr>
+        <w:pStyle w:val="ListParagraph"/>
+        <w:numPr>
+          <w:ilvl w:val="0"/>
+          <w:numId w:val="9"/>
+        </w:numPr>
+      </w:pPr>
+      <w:r>
+        <w:t xml:space="preserve">Now you can transition this model to ‘staging’ to ‘production’ to ‘archive’. These changes can be made in </w:t>
+      </w:r>
+      <w:proofErr w:type="spellStart"/>
+      <w:r>
+        <w:t>mlflow</w:t>
+      </w:r>
+      <w:proofErr w:type="spellEnd"/>
+      <w:r>
+        <w:t xml:space="preserve"> </w:t>
+      </w:r>
+      <w:proofErr w:type="spellStart"/>
+      <w:r>
+        <w:t>ui</w:t>
+      </w:r>
+      <w:proofErr w:type="spellEnd"/>
+    </w:p>
+    <w:p>
+      <w:pPr>
+        <w:pStyle w:val="ListParagraph"/>
+        <w:numPr>
+          <w:ilvl w:val="0"/>
+          <w:numId w:val="9"/>
+        </w:numPr>
+      </w:pPr>
+      <w:r>
+        <w:t>Check model-serve.py file in repo to get production out of staging/production models.</w:t>
+      </w:r>
+    </w:p>
+    <w:p>
+      <w:pPr>
+        <w:pStyle w:val="ListParagraph"/>
+      </w:pPr>
+    </w:p>
     <w:sectPr>
       <w:pgSz w:w="12240" w:h="15840"/>
       <w:pgMar w:top="1440" w:right="1440" w:bottom="1440" w:left="1440" w:header="720" w:footer="720" w:gutter="0"/>
@@ -1221,6 +1972,273 @@
 <file path=word/numbering.xml><?xml version="1.0" encoding="utf-8"?>
 <w:numbering xmlns:wpc="http://schemas.microsoft.com/office/word/2010/wordprocessingCanvas" xmlns:cx="http://schemas.microsoft.com/office/drawing/2014/chartex" xmlns:cx1="http://schemas.microsoft.com/office/drawing/2015/9/8/chartex" xmlns:cx2="http://schemas.microsoft.com/office/drawing/2015/10/21/chartex" xmlns:cx3="http://schemas.microsoft.com/office/drawing/2016/5/9/chartex" xmlns:cx4="http://schemas.microsoft.com/office/drawing/2016/5/10/chartex" xmlns:cx5="http://schemas.microsoft.com/office/drawing/2016/5/11/chartex" xmlns:cx6="http://schemas.microsoft.com/office/drawing/2016/5/12/chartex" xmlns:cx7="http://schemas.microsoft.com/office/drawing/2016/5/13/chartex" xmlns:cx8="http://schemas.microsoft.com/office/drawing/2016/5/14/chartex" xmlns:mc="http://schemas.openxmlformats.org/markup-compatibility/2006" xmlns:aink="http://schemas.microsoft.com/office/drawing/2016/ink" xmlns:am3d="http://schemas.microsoft.com/office/drawing/2017/model3d" xmlns:o="urn:schemas-microsoft-com:office:office" xmlns:oel="http://schemas.microsoft.com/office/2019/extlst" xmlns:r="http://schemas.openxmlformats.org/officeDocument/2006/relationships" xmlns:m="http://schemas.openxmlformats.org/officeDocument/2006/math" xmlns:v="urn:schemas-microsoft-com:vml" xmlns:wp14="http://schemas.microsoft.com/office/word/2010/wordprocessingDrawing" xmlns:wp="http://schemas.openxmlformats.org/drawingml/2006/wordprocessingDrawing" xmlns:w10="urn:schemas-microsoft-com:office:word" xmlns:w="http://schemas.openxmlformats.org/wordprocessingml/2006/main" xmlns:w14="http://schemas.microsoft.com/office/word/2010/wordml" xmlns:w15="http://schemas.microsoft.com/office/word/2012/wordml" xmlns:w16cex="http://schemas.microsoft.com/office/word/2018/wordml/cex" xmlns:w16cid="http://schemas.microsoft.com/office/word/2016/wordml/cid" xmlns:w16="http://schemas.microsoft.com/office/word/2018/wordml" xmlns:w16du="http://schemas.microsoft.com/office/word/2023/wordml/word16du" xmlns:w16sdtdh="http://schemas.microsoft.com/office/word/2020/wordml/sdtdatahash" xmlns:w16se="http://schemas.microsoft.com/office/word/2015/wordml/symex" xmlns:wpg="http://schemas.microsoft.com/office/word/2010/wordprocessingGroup" xmlns:wpi="http://schemas.microsoft.com/office/word/2010/wordprocessingInk" xmlns:wne="http://schemas.microsoft.com/office/word/2006/wordml" xmlns:wps="http://schemas.microsoft.com/office/word/2010/wordprocessingShape" mc:Ignorable="w14 w15 w16se w16cid w16 w16cex w16sdtdh w16du wp14">
   <w:abstractNum w:abstractNumId="0" w15:restartNumberingAfterBreak="0">
+    <w:nsid w:val="0BA02B85"/>
+    <w:multiLevelType w:val="hybridMultilevel"/>
+    <w:tmpl w:val="AB182AFE"/>
+    <w:lvl w:ilvl="0" w:tplc="0409000F">
+      <w:start w:val="1"/>
+      <w:numFmt w:val="decimal"/>
+      <w:lvlText w:val="%1."/>
+      <w:lvlJc w:val="left"/>
+      <w:pPr>
+        <w:ind w:left="720" w:hanging="360"/>
+      </w:pPr>
+      <w:rPr>
+        <w:rFonts w:hint="default"/>
+      </w:rPr>
+    </w:lvl>
+    <w:lvl w:ilvl="1" w:tplc="04090019" w:tentative="1">
+      <w:start w:val="1"/>
+      <w:numFmt w:val="lowerLetter"/>
+      <w:lvlText w:val="%2."/>
+      <w:lvlJc w:val="left"/>
+      <w:pPr>
+        <w:ind w:left="1440" w:hanging="360"/>
+      </w:pPr>
+    </w:lvl>
+    <w:lvl w:ilvl="2" w:tplc="0409001B" w:tentative="1">
+      <w:start w:val="1"/>
+      <w:numFmt w:val="lowerRoman"/>
+      <w:lvlText w:val="%3."/>
+      <w:lvlJc w:val="right"/>
+      <w:pPr>
+        <w:ind w:left="2160" w:hanging="180"/>
+      </w:pPr>
+    </w:lvl>
+    <w:lvl w:ilvl="3" w:tplc="0409000F" w:tentative="1">
+      <w:start w:val="1"/>
+      <w:numFmt w:val="decimal"/>
+      <w:lvlText w:val="%4."/>
+      <w:lvlJc w:val="left"/>
+      <w:pPr>
+        <w:ind w:left="2880" w:hanging="360"/>
+      </w:pPr>
+    </w:lvl>
+    <w:lvl w:ilvl="4" w:tplc="04090019" w:tentative="1">
+      <w:start w:val="1"/>
+      <w:numFmt w:val="lowerLetter"/>
+      <w:lvlText w:val="%5."/>
+      <w:lvlJc w:val="left"/>
+      <w:pPr>
+        <w:ind w:left="3600" w:hanging="360"/>
+      </w:pPr>
+    </w:lvl>
+    <w:lvl w:ilvl="5" w:tplc="0409001B" w:tentative="1">
+      <w:start w:val="1"/>
+      <w:numFmt w:val="lowerRoman"/>
+      <w:lvlText w:val="%6."/>
+      <w:lvlJc w:val="right"/>
+      <w:pPr>
+        <w:ind w:left="4320" w:hanging="180"/>
+      </w:pPr>
+    </w:lvl>
+    <w:lvl w:ilvl="6" w:tplc="0409000F" w:tentative="1">
+      <w:start w:val="1"/>
+      <w:numFmt w:val="decimal"/>
+      <w:lvlText w:val="%7."/>
+      <w:lvlJc w:val="left"/>
+      <w:pPr>
+        <w:ind w:left="5040" w:hanging="360"/>
+      </w:pPr>
+    </w:lvl>
+    <w:lvl w:ilvl="7" w:tplc="04090019" w:tentative="1">
+      <w:start w:val="1"/>
+      <w:numFmt w:val="lowerLetter"/>
+      <w:lvlText w:val="%8."/>
+      <w:lvlJc w:val="left"/>
+      <w:pPr>
+        <w:ind w:left="5760" w:hanging="360"/>
+      </w:pPr>
+    </w:lvl>
+    <w:lvl w:ilvl="8" w:tplc="0409001B" w:tentative="1">
+      <w:start w:val="1"/>
+      <w:numFmt w:val="lowerRoman"/>
+      <w:lvlText w:val="%9."/>
+      <w:lvlJc w:val="right"/>
+      <w:pPr>
+        <w:ind w:left="6480" w:hanging="180"/>
+      </w:pPr>
+    </w:lvl>
+  </w:abstractNum>
+  <w:abstractNum w:abstractNumId="1" w15:restartNumberingAfterBreak="0">
+    <w:nsid w:val="19A0522C"/>
+    <w:multiLevelType w:val="hybridMultilevel"/>
+    <w:tmpl w:val="66B25770"/>
+    <w:lvl w:ilvl="0" w:tplc="0409000F">
+      <w:start w:val="1"/>
+      <w:numFmt w:val="decimal"/>
+      <w:lvlText w:val="%1."/>
+      <w:lvlJc w:val="left"/>
+      <w:pPr>
+        <w:ind w:left="720" w:hanging="360"/>
+      </w:pPr>
+      <w:rPr>
+        <w:rFonts w:hint="default"/>
+      </w:rPr>
+    </w:lvl>
+    <w:lvl w:ilvl="1" w:tplc="04090019" w:tentative="1">
+      <w:start w:val="1"/>
+      <w:numFmt w:val="lowerLetter"/>
+      <w:lvlText w:val="%2."/>
+      <w:lvlJc w:val="left"/>
+      <w:pPr>
+        <w:ind w:left="1440" w:hanging="360"/>
+      </w:pPr>
+    </w:lvl>
+    <w:lvl w:ilvl="2" w:tplc="0409001B" w:tentative="1">
+      <w:start w:val="1"/>
+      <w:numFmt w:val="lowerRoman"/>
+      <w:lvlText w:val="%3."/>
+      <w:lvlJc w:val="right"/>
+      <w:pPr>
+        <w:ind w:left="2160" w:hanging="180"/>
+      </w:pPr>
+    </w:lvl>
+    <w:lvl w:ilvl="3" w:tplc="0409000F" w:tentative="1">
+      <w:start w:val="1"/>
+      <w:numFmt w:val="decimal"/>
+      <w:lvlText w:val="%4."/>
+      <w:lvlJc w:val="left"/>
+      <w:pPr>
+        <w:ind w:left="2880" w:hanging="360"/>
+      </w:pPr>
+    </w:lvl>
+    <w:lvl w:ilvl="4" w:tplc="04090019" w:tentative="1">
+      <w:start w:val="1"/>
+      <w:numFmt w:val="lowerLetter"/>
+      <w:lvlText w:val="%5."/>
+      <w:lvlJc w:val="left"/>
+      <w:pPr>
+        <w:ind w:left="3600" w:hanging="360"/>
+      </w:pPr>
+    </w:lvl>
+    <w:lvl w:ilvl="5" w:tplc="0409001B" w:tentative="1">
+      <w:start w:val="1"/>
+      <w:numFmt w:val="lowerRoman"/>
+      <w:lvlText w:val="%6."/>
+      <w:lvlJc w:val="right"/>
+      <w:pPr>
+        <w:ind w:left="4320" w:hanging="180"/>
+      </w:pPr>
+    </w:lvl>
+    <w:lvl w:ilvl="6" w:tplc="0409000F" w:tentative="1">
+      <w:start w:val="1"/>
+      <w:numFmt w:val="decimal"/>
+      <w:lvlText w:val="%7."/>
+      <w:lvlJc w:val="left"/>
+      <w:pPr>
+        <w:ind w:left="5040" w:hanging="360"/>
+      </w:pPr>
+    </w:lvl>
+    <w:lvl w:ilvl="7" w:tplc="04090019" w:tentative="1">
+      <w:start w:val="1"/>
+      <w:numFmt w:val="lowerLetter"/>
+      <w:lvlText w:val="%8."/>
+      <w:lvlJc w:val="left"/>
+      <w:pPr>
+        <w:ind w:left="5760" w:hanging="360"/>
+      </w:pPr>
+    </w:lvl>
+    <w:lvl w:ilvl="8" w:tplc="0409001B" w:tentative="1">
+      <w:start w:val="1"/>
+      <w:numFmt w:val="lowerRoman"/>
+      <w:lvlText w:val="%9."/>
+      <w:lvlJc w:val="right"/>
+      <w:pPr>
+        <w:ind w:left="6480" w:hanging="180"/>
+      </w:pPr>
+    </w:lvl>
+  </w:abstractNum>
+  <w:abstractNum w:abstractNumId="2" w15:restartNumberingAfterBreak="0">
+    <w:nsid w:val="376434B0"/>
+    <w:multiLevelType w:val="hybridMultilevel"/>
+    <w:tmpl w:val="01101ED2"/>
+    <w:lvl w:ilvl="0" w:tplc="0409000F">
+      <w:start w:val="1"/>
+      <w:numFmt w:val="decimal"/>
+      <w:lvlText w:val="%1."/>
+      <w:lvlJc w:val="left"/>
+      <w:pPr>
+        <w:ind w:left="720" w:hanging="360"/>
+      </w:pPr>
+      <w:rPr>
+        <w:rFonts w:hint="default"/>
+      </w:rPr>
+    </w:lvl>
+    <w:lvl w:ilvl="1" w:tplc="04090019" w:tentative="1">
+      <w:start w:val="1"/>
+      <w:numFmt w:val="lowerLetter"/>
+      <w:lvlText w:val="%2."/>
+      <w:lvlJc w:val="left"/>
+      <w:pPr>
+        <w:ind w:left="1440" w:hanging="360"/>
+      </w:pPr>
+    </w:lvl>
+    <w:lvl w:ilvl="2" w:tplc="0409001B" w:tentative="1">
+      <w:start w:val="1"/>
+      <w:numFmt w:val="lowerRoman"/>
+      <w:lvlText w:val="%3."/>
+      <w:lvlJc w:val="right"/>
+      <w:pPr>
+        <w:ind w:left="2160" w:hanging="180"/>
+      </w:pPr>
+    </w:lvl>
+    <w:lvl w:ilvl="3" w:tplc="0409000F" w:tentative="1">
+      <w:start w:val="1"/>
+      <w:numFmt w:val="decimal"/>
+      <w:lvlText w:val="%4."/>
+      <w:lvlJc w:val="left"/>
+      <w:pPr>
+        <w:ind w:left="2880" w:hanging="360"/>
+      </w:pPr>
+    </w:lvl>
+    <w:lvl w:ilvl="4" w:tplc="04090019" w:tentative="1">
+      <w:start w:val="1"/>
+      <w:numFmt w:val="lowerLetter"/>
+      <w:lvlText w:val="%5."/>
+      <w:lvlJc w:val="left"/>
+      <w:pPr>
+        <w:ind w:left="3600" w:hanging="360"/>
+      </w:pPr>
+    </w:lvl>
+    <w:lvl w:ilvl="5" w:tplc="0409001B" w:tentative="1">
+      <w:start w:val="1"/>
+      <w:numFmt w:val="lowerRoman"/>
+      <w:lvlText w:val="%6."/>
+      <w:lvlJc w:val="right"/>
+      <w:pPr>
+        <w:ind w:left="4320" w:hanging="180"/>
+      </w:pPr>
+    </w:lvl>
+    <w:lvl w:ilvl="6" w:tplc="0409000F" w:tentative="1">
+      <w:start w:val="1"/>
+      <w:numFmt w:val="decimal"/>
+      <w:lvlText w:val="%7."/>
+      <w:lvlJc w:val="left"/>
+      <w:pPr>
+        <w:ind w:left="5040" w:hanging="360"/>
+      </w:pPr>
+    </w:lvl>
+    <w:lvl w:ilvl="7" w:tplc="04090019" w:tentative="1">
+      <w:start w:val="1"/>
+      <w:numFmt w:val="lowerLetter"/>
+      <w:lvlText w:val="%8."/>
+      <w:lvlJc w:val="left"/>
+      <w:pPr>
+        <w:ind w:left="5760" w:hanging="360"/>
+      </w:pPr>
+    </w:lvl>
+    <w:lvl w:ilvl="8" w:tplc="0409001B" w:tentative="1">
+      <w:start w:val="1"/>
+      <w:numFmt w:val="lowerRoman"/>
+      <w:lvlText w:val="%9."/>
+      <w:lvlJc w:val="right"/>
+      <w:pPr>
+        <w:ind w:left="6480" w:hanging="180"/>
+      </w:pPr>
+    </w:lvl>
+  </w:abstractNum>
+  <w:abstractNum w:abstractNumId="3" w15:restartNumberingAfterBreak="0">
     <w:nsid w:val="44425C95"/>
     <w:multiLevelType w:val="hybridMultilevel"/>
     <w:tmpl w:val="D7627C20"/>
@@ -1333,7 +2351,7 @@
       </w:rPr>
     </w:lvl>
   </w:abstractNum>
-  <w:abstractNum w:abstractNumId="1" w15:restartNumberingAfterBreak="0">
+  <w:abstractNum w:abstractNumId="4" w15:restartNumberingAfterBreak="0">
     <w:nsid w:val="59832D57"/>
     <w:multiLevelType w:val="hybridMultilevel"/>
     <w:tmpl w:val="53D69DA4"/>
@@ -1422,7 +2440,7 @@
       </w:pPr>
     </w:lvl>
   </w:abstractNum>
-  <w:abstractNum w:abstractNumId="2" w15:restartNumberingAfterBreak="0">
+  <w:abstractNum w:abstractNumId="5" w15:restartNumberingAfterBreak="0">
     <w:nsid w:val="65D32319"/>
     <w:multiLevelType w:val="hybridMultilevel"/>
     <w:tmpl w:val="EBC0DBE0"/>
@@ -1511,7 +2529,96 @@
       </w:pPr>
     </w:lvl>
   </w:abstractNum>
-  <w:abstractNum w:abstractNumId="3" w15:restartNumberingAfterBreak="0">
+  <w:abstractNum w:abstractNumId="6" w15:restartNumberingAfterBreak="0">
+    <w:nsid w:val="6A3B216C"/>
+    <w:multiLevelType w:val="hybridMultilevel"/>
+    <w:tmpl w:val="7E10B5EE"/>
+    <w:lvl w:ilvl="0" w:tplc="0409000F">
+      <w:start w:val="1"/>
+      <w:numFmt w:val="decimal"/>
+      <w:lvlText w:val="%1."/>
+      <w:lvlJc w:val="left"/>
+      <w:pPr>
+        <w:ind w:left="720" w:hanging="360"/>
+      </w:pPr>
+      <w:rPr>
+        <w:rFonts w:hint="default"/>
+      </w:rPr>
+    </w:lvl>
+    <w:lvl w:ilvl="1" w:tplc="04090019" w:tentative="1">
+      <w:start w:val="1"/>
+      <w:numFmt w:val="lowerLetter"/>
+      <w:lvlText w:val="%2."/>
+      <w:lvlJc w:val="left"/>
+      <w:pPr>
+        <w:ind w:left="1440" w:hanging="360"/>
+      </w:pPr>
+    </w:lvl>
+    <w:lvl w:ilvl="2" w:tplc="0409001B" w:tentative="1">
+      <w:start w:val="1"/>
+      <w:numFmt w:val="lowerRoman"/>
+      <w:lvlText w:val="%3."/>
+      <w:lvlJc w:val="right"/>
+      <w:pPr>
+        <w:ind w:left="2160" w:hanging="180"/>
+      </w:pPr>
+    </w:lvl>
+    <w:lvl w:ilvl="3" w:tplc="0409000F" w:tentative="1">
+      <w:start w:val="1"/>
+      <w:numFmt w:val="decimal"/>
+      <w:lvlText w:val="%4."/>
+      <w:lvlJc w:val="left"/>
+      <w:pPr>
+        <w:ind w:left="2880" w:hanging="360"/>
+      </w:pPr>
+    </w:lvl>
+    <w:lvl w:ilvl="4" w:tplc="04090019" w:tentative="1">
+      <w:start w:val="1"/>
+      <w:numFmt w:val="lowerLetter"/>
+      <w:lvlText w:val="%5."/>
+      <w:lvlJc w:val="left"/>
+      <w:pPr>
+        <w:ind w:left="3600" w:hanging="360"/>
+      </w:pPr>
+    </w:lvl>
+    <w:lvl w:ilvl="5" w:tplc="0409001B" w:tentative="1">
+      <w:start w:val="1"/>
+      <w:numFmt w:val="lowerRoman"/>
+      <w:lvlText w:val="%6."/>
+      <w:lvlJc w:val="right"/>
+      <w:pPr>
+        <w:ind w:left="4320" w:hanging="180"/>
+      </w:pPr>
+    </w:lvl>
+    <w:lvl w:ilvl="6" w:tplc="0409000F" w:tentative="1">
+      <w:start w:val="1"/>
+      <w:numFmt w:val="decimal"/>
+      <w:lvlText w:val="%7."/>
+      <w:lvlJc w:val="left"/>
+      <w:pPr>
+        <w:ind w:left="5040" w:hanging="360"/>
+      </w:pPr>
+    </w:lvl>
+    <w:lvl w:ilvl="7" w:tplc="04090019" w:tentative="1">
+      <w:start w:val="1"/>
+      <w:numFmt w:val="lowerLetter"/>
+      <w:lvlText w:val="%8."/>
+      <w:lvlJc w:val="left"/>
+      <w:pPr>
+        <w:ind w:left="5760" w:hanging="360"/>
+      </w:pPr>
+    </w:lvl>
+    <w:lvl w:ilvl="8" w:tplc="0409001B" w:tentative="1">
+      <w:start w:val="1"/>
+      <w:numFmt w:val="lowerRoman"/>
+      <w:lvlText w:val="%9."/>
+      <w:lvlJc w:val="right"/>
+      <w:pPr>
+        <w:ind w:left="6480" w:hanging="180"/>
+      </w:pPr>
+    </w:lvl>
+  </w:abstractNum>
+  <w:abstractNum w:abstractNumId="7" w15:restartNumberingAfterBreak="0">
     <w:nsid w:val="7A236500"/>
     <w:multiLevelType w:val="hybridMultilevel"/>
     <w:tmpl w:val="D2C2F508"/>
@@ -1600,17 +2707,121 @@
       </w:pPr>
     </w:lvl>
   </w:abstractNum>
+  <w:abstractNum w:abstractNumId="8" w15:restartNumberingAfterBreak="0">
+    <w:nsid w:val="7BC10085"/>
+    <w:multiLevelType w:val="hybridMultilevel"/>
+    <w:tmpl w:val="4F24A1A6"/>
+    <w:lvl w:ilvl="0" w:tplc="0409000F">
+      <w:start w:val="1"/>
+      <w:numFmt w:val="decimal"/>
+      <w:lvlText w:val="%1."/>
+      <w:lvlJc w:val="left"/>
+      <w:pPr>
+        <w:ind w:left="720" w:hanging="360"/>
+      </w:pPr>
+      <w:rPr>
+        <w:rFonts w:hint="default"/>
+      </w:rPr>
+    </w:lvl>
+    <w:lvl w:ilvl="1" w:tplc="04090019" w:tentative="1">
+      <w:start w:val="1"/>
+      <w:numFmt w:val="lowerLetter"/>
+      <w:lvlText w:val="%2."/>
+      <w:lvlJc w:val="left"/>
+      <w:pPr>
+        <w:ind w:left="1440" w:hanging="360"/>
+      </w:pPr>
+    </w:lvl>
+    <w:lvl w:ilvl="2" w:tplc="0409001B" w:tentative="1">
+      <w:start w:val="1"/>
+      <w:numFmt w:val="lowerRoman"/>
+      <w:lvlText w:val="%3."/>
+      <w:lvlJc w:val="right"/>
+      <w:pPr>
+        <w:ind w:left="2160" w:hanging="180"/>
+      </w:pPr>
+    </w:lvl>
+    <w:lvl w:ilvl="3" w:tplc="0409000F" w:tentative="1">
+      <w:start w:val="1"/>
+      <w:numFmt w:val="decimal"/>
+      <w:lvlText w:val="%4."/>
+      <w:lvlJc w:val="left"/>
+      <w:pPr>
+        <w:ind w:left="2880" w:hanging="360"/>
+      </w:pPr>
+    </w:lvl>
+    <w:lvl w:ilvl="4" w:tplc="04090019" w:tentative="1">
+      <w:start w:val="1"/>
+      <w:numFmt w:val="lowerLetter"/>
+      <w:lvlText w:val="%5."/>
+      <w:lvlJc w:val="left"/>
+      <w:pPr>
+        <w:ind w:left="3600" w:hanging="360"/>
+      </w:pPr>
+    </w:lvl>
+    <w:lvl w:ilvl="5" w:tplc="0409001B" w:tentative="1">
+      <w:start w:val="1"/>
+      <w:numFmt w:val="lowerRoman"/>
+      <w:lvlText w:val="%6."/>
+      <w:lvlJc w:val="right"/>
+      <w:pPr>
+        <w:ind w:left="4320" w:hanging="180"/>
+      </w:pPr>
+    </w:lvl>
+    <w:lvl w:ilvl="6" w:tplc="0409000F" w:tentative="1">
+      <w:start w:val="1"/>
+      <w:numFmt w:val="decimal"/>
+      <w:lvlText w:val="%7."/>
+      <w:lvlJc w:val="left"/>
+      <w:pPr>
+        <w:ind w:left="5040" w:hanging="360"/>
+      </w:pPr>
+    </w:lvl>
+    <w:lvl w:ilvl="7" w:tplc="04090019" w:tentative="1">
+      <w:start w:val="1"/>
+      <w:numFmt w:val="lowerLetter"/>
+      <w:lvlText w:val="%8."/>
+      <w:lvlJc w:val="left"/>
+      <w:pPr>
+        <w:ind w:left="5760" w:hanging="360"/>
+      </w:pPr>
+    </w:lvl>
+    <w:lvl w:ilvl="8" w:tplc="0409001B" w:tentative="1">
+      <w:start w:val="1"/>
+      <w:numFmt w:val="lowerRoman"/>
+      <w:lvlText w:val="%9."/>
+      <w:lvlJc w:val="right"/>
+      <w:pPr>
+        <w:ind w:left="6480" w:hanging="180"/>
+      </w:pPr>
+    </w:lvl>
+  </w:abstractNum>
   <w:num w:numId="1" w16cid:durableId="325017969">
+    <w:abstractNumId w:val="7"/>
+  </w:num>
+  <w:num w:numId="2" w16cid:durableId="1020157056">
+    <w:abstractNumId w:val="5"/>
+  </w:num>
+  <w:num w:numId="3" w16cid:durableId="2029673478">
     <w:abstractNumId w:val="3"/>
   </w:num>
-  <w:num w:numId="2" w16cid:durableId="1020157056">
+  <w:num w:numId="4" w16cid:durableId="614286921">
+    <w:abstractNumId w:val="4"/>
+  </w:num>
+  <w:num w:numId="5" w16cid:durableId="718550916">
     <w:abstractNumId w:val="2"/>
   </w:num>
-  <w:num w:numId="3" w16cid:durableId="2029673478">
+  <w:num w:numId="6" w16cid:durableId="714240052">
+    <w:abstractNumId w:val="6"/>
+  </w:num>
+  <w:num w:numId="7" w16cid:durableId="66002603">
+    <w:abstractNumId w:val="1"/>
+  </w:num>
+  <w:num w:numId="8" w16cid:durableId="1157383351">
     <w:abstractNumId w:val="0"/>
   </w:num>
-  <w:num w:numId="4" w16cid:durableId="614286921">
-    <w:abstractNumId w:val="1"/>
+  <w:num w:numId="9" w16cid:durableId="215824358">
+    <w:abstractNumId w:val="8"/>
   </w:num>
 </w:numbering>
 </file>
@@ -2065,7 +3276,6 @@
     <w:next w:val="Normal"/>
     <w:link w:val="Heading3Char"/>
     <w:uiPriority w:val="9"/>
-    <w:semiHidden/>
     <w:unhideWhenUsed/>
     <w:qFormat/>
     <w:rsid w:val="00AF10EF"/>
@@ -2223,6 +3433,7 @@
   <w:style w:type="character" w:default="1" w:styleId="DefaultParagraphFont">
     <w:name w:val="Default Paragraph Font"/>
     <w:uiPriority w:val="1"/>
+    <w:semiHidden/>
     <w:unhideWhenUsed/>
   </w:style>
   <w:style w:type="table" w:default="1" w:styleId="TableNormal">
@@ -2276,7 +3487,6 @@
     <w:basedOn w:val="DefaultParagraphFont"/>
     <w:link w:val="Heading3"/>
     <w:uiPriority w:val="9"/>
-    <w:semiHidden/>
     <w:rsid w:val="00AF10EF"/>
     <w:rPr>
       <w:rFonts w:asciiTheme="majorHAnsi" w:eastAsiaTheme="majorEastAsia" w:hAnsiTheme="majorHAnsi" w:cstheme="majorBidi"/>
@@ -2657,6 +3867,59 @@
     <w:pPr>
       <w:outlineLvl w:val="9"/>
     </w:pPr>
+  </w:style>
+  <w:style w:type="character" w:styleId="Hyperlink">
+    <w:name w:val="Hyperlink"/>
+    <w:basedOn w:val="DefaultParagraphFont"/>
+    <w:uiPriority w:val="99"/>
+    <w:unhideWhenUsed/>
+    <w:rsid w:val="00DF4899"/>
+    <w:rPr>
+      <w:color w:val="467886" w:themeColor="hyperlink"/>
+      <w:u w:val="single"/>
+    </w:rPr>
+  </w:style>
+  <w:style w:type="character" w:styleId="UnresolvedMention">
+    <w:name w:val="Unresolved Mention"/>
+    <w:basedOn w:val="DefaultParagraphFont"/>
+    <w:uiPriority w:val="99"/>
+    <w:semiHidden/>
+    <w:unhideWhenUsed/>
+    <w:rsid w:val="00DF4899"/>
+    <w:rPr>
+      <w:color w:val="605E5C"/>
+      <w:shd w:val="clear" w:color="auto" w:fill="E1DFDD"/>
+    </w:rPr>
+  </w:style>
+  <w:style w:type="paragraph" w:styleId="HTMLPreformatted">
+    <w:name w:val="HTML Preformatted"/>
+    <w:basedOn w:val="Normal"/>
+    <w:link w:val="HTMLPreformattedChar"/>
+    <w:uiPriority w:val="99"/>
+    <w:semiHidden/>
+    <w:unhideWhenUsed/>
+    <w:rsid w:val="004E06ED"/>
+    <w:pPr>
+      <w:spacing w:after="0" w:line="240" w:lineRule="auto"/>
+    </w:pPr>
+    <w:rPr>
+      <w:rFonts w:ascii="Consolas" w:hAnsi="Consolas"/>
+      <w:sz w:val="20"/>
+      <w:szCs w:val="20"/>
+    </w:rPr>
+  </w:style>
+  <w:style w:type="character" w:customStyle="1" w:styleId="HTMLPreformattedChar">
+    <w:name w:val="HTML Preformatted Char"/>
+    <w:basedOn w:val="DefaultParagraphFont"/>
+    <w:link w:val="HTMLPreformatted"/>
+    <w:uiPriority w:val="99"/>
+    <w:semiHidden/>
+    <w:rsid w:val="004E06ED"/>
+    <w:rPr>
+      <w:rFonts w:ascii="Consolas" w:hAnsi="Consolas"/>
+      <w:sz w:val="20"/>
+      <w:szCs w:val="20"/>
+    </w:rPr>
   </w:style>
 </w:styles>
 </file>

</xml_diff>